<commit_message>
finish correct cell outputs
</commit_message>
<xml_diff>
--- a/report.docx
+++ b/report.docx
@@ -48,21 +48,7 @@
         <w:rPr>
           <w:rStyle w:val="a3"/>
         </w:rPr>
-        <w:t xml:space="preserve">Name: Caleb </w:t>
-      </w:r>
-      <w:proofErr w:type="spellStart"/>
-      <w:r>
-        <w:rPr>
-          <w:rStyle w:val="a3"/>
-        </w:rPr>
-        <w:t>Thian</w:t>
-      </w:r>
-      <w:proofErr w:type="spellEnd"/>
-      <w:r>
-        <w:rPr>
-          <w:rStyle w:val="a3"/>
-        </w:rPr>
-        <w:t xml:space="preserve"> Jia Le 田家樂</w:t>
+        <w:t>Name: Caleb Thian Jia Le 田家樂</w:t>
       </w:r>
     </w:p>
     <w:p>
@@ -1590,51 +1576,28 @@
         <w:rPr>
           <w:rFonts w:eastAsiaTheme="minorEastAsia"/>
         </w:rPr>
-        <w:t xml:space="preserve"> where d is the damping factor, </w:t>
-      </w:r>
-      <w:proofErr w:type="spellStart"/>
-      <w:r>
-        <w:rPr>
-          <w:rFonts w:eastAsiaTheme="minorEastAsia"/>
-        </w:rPr>
-        <w:t>e</w:t>
+        <w:t xml:space="preserve"> where d is the damping factor, e</w:t>
       </w:r>
       <w:r>
         <w:rPr>
           <w:rFonts w:eastAsiaTheme="minorEastAsia"/>
           <w:vertAlign w:val="subscript"/>
         </w:rPr>
-        <w:t>i,j</w:t>
-      </w:r>
-      <w:proofErr w:type="spellEnd"/>
+        <w:t xml:space="preserve">i,j </w:t>
+      </w:r>
+      <w:r>
+        <w:rPr>
+          <w:rFonts w:eastAsiaTheme="minorEastAsia"/>
+        </w:rPr>
+        <w:t>is an edge that link to v</w:t>
+      </w:r>
       <w:r>
         <w:rPr>
           <w:rFonts w:eastAsiaTheme="minorEastAsia"/>
           <w:vertAlign w:val="subscript"/>
         </w:rPr>
-        <w:t xml:space="preserve"> </w:t>
-      </w:r>
-      <w:r>
-        <w:rPr>
-          <w:rFonts w:eastAsiaTheme="minorEastAsia"/>
-        </w:rPr>
-        <w:t xml:space="preserve">is an edge that link to </w:t>
-      </w:r>
-      <w:proofErr w:type="spellStart"/>
-      <w:r>
-        <w:rPr>
-          <w:rFonts w:eastAsiaTheme="minorEastAsia"/>
-        </w:rPr>
-        <w:t>v</w:t>
-      </w:r>
-      <w:r>
-        <w:rPr>
-          <w:rFonts w:eastAsiaTheme="minorEastAsia"/>
-          <w:vertAlign w:val="subscript"/>
-        </w:rPr>
         <w:t>j</w:t>
       </w:r>
-      <w:proofErr w:type="spellEnd"/>
       <w:r>
         <w:rPr>
           <w:rFonts w:eastAsiaTheme="minorEastAsia"/>
@@ -1933,7 +1896,6 @@
           <w:rFonts w:eastAsiaTheme="minorEastAsia"/>
         </w:rPr>
       </w:pPr>
-      <w:proofErr w:type="spellStart"/>
       <w:r>
         <w:rPr>
           <w:rFonts w:eastAsiaTheme="minorEastAsia" w:hint="eastAsia"/>
@@ -1946,7 +1908,6 @@
         </w:rPr>
         <w:t>imRank</w:t>
       </w:r>
-      <w:proofErr w:type="spellEnd"/>
     </w:p>
     <w:p>
       <w:pPr>
@@ -1970,21 +1931,7 @@
         <w:rPr>
           <w:rFonts w:eastAsiaTheme="minorEastAsia"/>
         </w:rPr>
-        <w:t xml:space="preserve">nitialize </w:t>
-      </w:r>
-      <w:proofErr w:type="spellStart"/>
-      <w:r>
-        <w:rPr>
-          <w:rFonts w:eastAsiaTheme="minorEastAsia"/>
-        </w:rPr>
-        <w:t>SimRank</w:t>
-      </w:r>
-      <w:proofErr w:type="spellEnd"/>
-      <w:r>
-        <w:rPr>
-          <w:rFonts w:eastAsiaTheme="minorEastAsia"/>
-        </w:rPr>
-        <w:t xml:space="preserve"> as </w:t>
+        <w:t xml:space="preserve">nitialize SimRank as </w:t>
       </w:r>
       <m:oMath>
         <m:r>
@@ -2120,21 +2067,7 @@
           <w:rFonts w:eastAsiaTheme="minorEastAsia"/>
         </w:rPr>
         <w:lastRenderedPageBreak/>
-        <w:t xml:space="preserve">Update the </w:t>
-      </w:r>
-      <w:proofErr w:type="spellStart"/>
-      <w:r>
-        <w:rPr>
-          <w:rFonts w:eastAsiaTheme="minorEastAsia"/>
-        </w:rPr>
-        <w:t>SimRank</w:t>
-      </w:r>
-      <w:proofErr w:type="spellEnd"/>
-      <w:r>
-        <w:rPr>
-          <w:rFonts w:eastAsiaTheme="minorEastAsia"/>
-        </w:rPr>
-        <w:t xml:space="preserve"> matrix by formula </w:t>
+        <w:t xml:space="preserve">Update the SimRank matrix by formula </w:t>
       </w:r>
       <m:oMath>
         <m:r>
@@ -4461,21 +4394,7 @@
         <w:rPr>
           <w:rFonts w:eastAsiaTheme="minorEastAsia"/>
         </w:rPr>
-        <w:t xml:space="preserve">the value of hub and authority are respect to the indegree and outdegree of the node. </w:t>
-      </w:r>
-      <w:proofErr w:type="gramStart"/>
-      <w:r>
-        <w:rPr>
-          <w:rFonts w:eastAsiaTheme="minorEastAsia"/>
-        </w:rPr>
-        <w:t>Similar to</w:t>
-      </w:r>
-      <w:proofErr w:type="gramEnd"/>
-      <w:r>
-        <w:rPr>
-          <w:rFonts w:eastAsiaTheme="minorEastAsia"/>
-        </w:rPr>
-        <w:t xml:space="preserve"> the result in graph 2 and graph 3</w:t>
+        <w:t>the value of hub and authority are respect to the indegree and outdegree of the node. Similar to the result in graph 2 and graph 3</w:t>
       </w:r>
     </w:p>
     <w:p>
@@ -4486,7 +4405,6 @@
           <w:shd w:val="clear" w:color="auto" w:fill="F7F7F8"/>
         </w:rPr>
       </w:pPr>
-      <w:proofErr w:type="spellStart"/>
       <w:r>
         <w:rPr>
           <w:rFonts w:eastAsiaTheme="minorEastAsia" w:hint="eastAsia"/>
@@ -4501,7 +4419,6 @@
         </w:rPr>
         <w:t>imRank</w:t>
       </w:r>
-      <w:proofErr w:type="spellEnd"/>
     </w:p>
     <w:p>
       <w:pPr>
@@ -4514,20 +4431,7 @@
           <w:rFonts w:eastAsiaTheme="minorEastAsia"/>
         </w:rPr>
         <w:tab/>
-      </w:r>
-      <w:proofErr w:type="spellStart"/>
-      <w:r>
-        <w:rPr>
-          <w:rFonts w:eastAsiaTheme="minorEastAsia"/>
-        </w:rPr>
-        <w:t>SimRank</w:t>
-      </w:r>
-      <w:proofErr w:type="spellEnd"/>
-      <w:r>
-        <w:rPr>
-          <w:rFonts w:eastAsiaTheme="minorEastAsia"/>
-        </w:rPr>
-        <w:t xml:space="preserve"> is a measure of the similarity of two objects in a graph or network. It is based on the idea that two objects are similar if they are related to similar parents in a directed graph. </w:t>
+        <w:t xml:space="preserve">SimRank is a measure of the similarity of two objects in a graph or network. It is based on the idea that two objects are similar if they are related to similar parents in a directed graph. </w:t>
       </w:r>
       <w:r>
         <w:rPr>
@@ -4772,19 +4676,11 @@
               </w:rPr>
               <w:t>(</w:t>
             </w:r>
-            <w:proofErr w:type="spellStart"/>
-            <w:r>
-              <w:rPr>
-                <w:rFonts w:eastAsiaTheme="minorEastAsia"/>
-              </w:rPr>
-              <w:t>a,b</w:t>
-            </w:r>
-            <w:proofErr w:type="spellEnd"/>
-            <w:r>
-              <w:rPr>
-                <w:rFonts w:eastAsiaTheme="minorEastAsia"/>
-              </w:rPr>
-              <w:t>) where a and b are distinct nodes</w:t>
+            <w:r>
+              <w:rPr>
+                <w:rFonts w:eastAsiaTheme="minorEastAsia"/>
+              </w:rPr>
+              <w:t>a,b) where a and b are distinct nodes</w:t>
             </w:r>
           </w:p>
         </w:tc>
@@ -4867,19 +4763,11 @@
               </w:rPr>
               <w:t>(</w:t>
             </w:r>
-            <w:proofErr w:type="spellStart"/>
-            <w:r>
-              <w:rPr>
-                <w:rFonts w:eastAsiaTheme="minorEastAsia"/>
-              </w:rPr>
-              <w:t>a,b</w:t>
-            </w:r>
-            <w:proofErr w:type="spellEnd"/>
-            <w:r>
-              <w:rPr>
-                <w:rFonts w:eastAsiaTheme="minorEastAsia"/>
-              </w:rPr>
-              <w:t>) where a and b are distinct nodes</w:t>
+            <w:r>
+              <w:rPr>
+                <w:rFonts w:eastAsiaTheme="minorEastAsia"/>
+              </w:rPr>
+              <w:t>a,b) where a and b are distinct nodes</w:t>
             </w:r>
           </w:p>
         </w:tc>
@@ -4962,19 +4850,11 @@
               </w:rPr>
               <w:t>(</w:t>
             </w:r>
-            <w:proofErr w:type="spellStart"/>
-            <w:r>
-              <w:rPr>
-                <w:rFonts w:eastAsiaTheme="minorEastAsia"/>
-              </w:rPr>
-              <w:t>a,b</w:t>
-            </w:r>
-            <w:proofErr w:type="spellEnd"/>
-            <w:r>
-              <w:rPr>
-                <w:rFonts w:eastAsiaTheme="minorEastAsia"/>
-              </w:rPr>
-              <w:t>) where a and b are distinct nodes</w:t>
+            <w:r>
+              <w:rPr>
+                <w:rFonts w:eastAsiaTheme="minorEastAsia"/>
+              </w:rPr>
+              <w:t>a,b) where a and b are distinct nodes</w:t>
             </w:r>
           </w:p>
         </w:tc>
@@ -5057,19 +4937,11 @@
               </w:rPr>
               <w:t>(</w:t>
             </w:r>
-            <w:proofErr w:type="spellStart"/>
-            <w:r>
-              <w:rPr>
-                <w:rFonts w:eastAsiaTheme="minorEastAsia"/>
-              </w:rPr>
-              <w:t>a,b</w:t>
-            </w:r>
-            <w:proofErr w:type="spellEnd"/>
-            <w:r>
-              <w:rPr>
-                <w:rFonts w:eastAsiaTheme="minorEastAsia"/>
-              </w:rPr>
-              <w:t>) where a and b are distinct nodes</w:t>
+            <w:r>
+              <w:rPr>
+                <w:rFonts w:eastAsiaTheme="minorEastAsia"/>
+              </w:rPr>
+              <w:t>a,b) where a and b are distinct nodes</w:t>
             </w:r>
           </w:p>
         </w:tc>
@@ -5146,19 +5018,11 @@
               </w:rPr>
               <w:t>(</w:t>
             </w:r>
-            <w:proofErr w:type="spellStart"/>
-            <w:r>
-              <w:rPr>
-                <w:rFonts w:eastAsiaTheme="minorEastAsia"/>
-              </w:rPr>
-              <w:t>a,b</w:t>
-            </w:r>
-            <w:proofErr w:type="spellEnd"/>
-            <w:r>
-              <w:rPr>
-                <w:rFonts w:eastAsiaTheme="minorEastAsia"/>
-              </w:rPr>
-              <w:t>) where a and b are distinct nodes</w:t>
+            <w:r>
+              <w:rPr>
+                <w:rFonts w:eastAsiaTheme="minorEastAsia"/>
+              </w:rPr>
+              <w:t>a,b) where a and b are distinct nodes</w:t>
             </w:r>
           </w:p>
         </w:tc>
@@ -5235,19 +5099,11 @@
               </w:rPr>
               <w:t>(</w:t>
             </w:r>
-            <w:proofErr w:type="spellStart"/>
-            <w:r>
-              <w:rPr>
-                <w:rFonts w:eastAsiaTheme="minorEastAsia"/>
-              </w:rPr>
-              <w:t>a,b</w:t>
-            </w:r>
-            <w:proofErr w:type="spellEnd"/>
-            <w:r>
-              <w:rPr>
-                <w:rFonts w:eastAsiaTheme="minorEastAsia"/>
-              </w:rPr>
-              <w:t>) where a and b are distinct nodes</w:t>
+            <w:r>
+              <w:rPr>
+                <w:rFonts w:eastAsiaTheme="minorEastAsia"/>
+              </w:rPr>
+              <w:t>a,b) where a and b are distinct nodes</w:t>
             </w:r>
           </w:p>
         </w:tc>
@@ -5616,21 +5472,7 @@
         <w:rPr>
           <w:rFonts w:eastAsiaTheme="minorEastAsia"/>
         </w:rPr>
-        <w:t xml:space="preserve">ccording to the result of graph 3, node 1 is </w:t>
-      </w:r>
-      <w:proofErr w:type="gramStart"/>
-      <w:r>
-        <w:rPr>
-          <w:rFonts w:eastAsiaTheme="minorEastAsia"/>
-        </w:rPr>
-        <w:t>similar to</w:t>
-      </w:r>
-      <w:proofErr w:type="gramEnd"/>
-      <w:r>
-        <w:rPr>
-          <w:rFonts w:eastAsiaTheme="minorEastAsia"/>
-        </w:rPr>
-        <w:t xml:space="preserve"> node 3 as they have common parent node 2, similar for node 2 and node 4.</w:t>
+        <w:t>ccording to the result of graph 3, node 1 is similar to node 3 as they have common parent node 2, similar for node 2 and node 4.</w:t>
       </w:r>
     </w:p>
     <w:p>
@@ -5655,49 +5497,1250 @@
         <w:rPr>
           <w:rFonts w:eastAsiaTheme="minorEastAsia"/>
         </w:rPr>
-        <w:t xml:space="preserve">ccording to the result of graph 3, by increasing the decay factor, the </w:t>
-      </w:r>
-      <w:proofErr w:type="spellStart"/>
-      <w:r>
-        <w:rPr>
-          <w:rFonts w:eastAsiaTheme="minorEastAsia"/>
-        </w:rPr>
-        <w:t>SimRank</w:t>
-      </w:r>
-      <w:proofErr w:type="spellEnd"/>
-      <w:r>
-        <w:rPr>
-          <w:rFonts w:eastAsiaTheme="minorEastAsia"/>
-        </w:rPr>
-        <w:t xml:space="preserve"> of the similar pairs will be increased. It indicates that the decay factor controls the value of the </w:t>
-      </w:r>
-      <w:proofErr w:type="spellStart"/>
-      <w:r>
-        <w:rPr>
-          <w:rFonts w:eastAsiaTheme="minorEastAsia"/>
-        </w:rPr>
-        <w:t>SimRank</w:t>
-      </w:r>
-      <w:proofErr w:type="spellEnd"/>
-      <w:r>
-        <w:rPr>
-          <w:rFonts w:eastAsiaTheme="minorEastAsia"/>
-        </w:rPr>
-        <w:t>.</w:t>
+        <w:t>ccording to the result of graph 3, by increasing the decay factor, the SimRank of the similar pairs will be increased. It indicates that the decay factor controls the value of the SimRank.</w:t>
       </w:r>
     </w:p>
     <w:p>
       <w:pPr>
         <w:pStyle w:val="2"/>
         <w:rPr>
+          <w:rFonts w:eastAsia="SimHei"/>
+        </w:rPr>
+      </w:pPr>
+      <w:r>
+        <w:rPr>
+          <w:rFonts w:eastAsia="SimHei"/>
+        </w:rPr>
+        <w:t>Effectiveness Analysis</w:t>
+      </w:r>
+    </w:p>
+    <w:p>
+      <w:pPr>
+        <w:rPr>
+          <w:rFonts w:eastAsia="SimHei"/>
+        </w:rPr>
+      </w:pPr>
+      <w:r>
+        <w:rPr>
+          <w:rFonts w:eastAsia="SimHei"/>
+        </w:rPr>
+        <w:tab/>
+        <w:t>The table below shows the execution time in seconds for each graph under different methods, note that the damping factor = 0.1, decay factor = 0.7, and maximum iteration = 30</w:t>
+      </w:r>
+      <w:r>
+        <w:rPr>
           <w:rFonts w:eastAsia="SimHei" w:hint="eastAsia"/>
         </w:rPr>
-      </w:pPr>
-      <w:r>
+        <w:t>.</w:t>
+      </w:r>
+    </w:p>
+    <w:tbl>
+      <w:tblPr>
+        <w:tblStyle w:val="a4"/>
+        <w:tblW w:w="0" w:type="auto"/>
+        <w:tblLook w:val="04A0" w:firstRow="1" w:lastRow="0" w:firstColumn="1" w:lastColumn="0" w:noHBand="0" w:noVBand="1"/>
+      </w:tblPr>
+      <w:tblGrid>
+        <w:gridCol w:w="1769"/>
+        <w:gridCol w:w="1202"/>
+        <w:gridCol w:w="1202"/>
+        <w:gridCol w:w="1703"/>
+        <w:gridCol w:w="1475"/>
+        <w:gridCol w:w="1665"/>
+      </w:tblGrid>
+      <w:tr>
+        <w:tc>
+          <w:tcPr>
+            <w:tcW w:w="1769" w:type="dxa"/>
+          </w:tcPr>
+          <w:p>
+            <w:pPr>
+              <w:rPr>
+                <w:rFonts w:eastAsia="SimHei" w:hint="eastAsia"/>
+              </w:rPr>
+            </w:pPr>
+          </w:p>
+        </w:tc>
+        <w:tc>
+          <w:tcPr>
+            <w:tcW w:w="1202" w:type="dxa"/>
+          </w:tcPr>
+          <w:p>
+            <w:pPr>
+              <w:rPr>
+                <w:rFonts w:eastAsia="SimHei" w:hint="eastAsia"/>
+              </w:rPr>
+            </w:pPr>
+            <w:r>
+              <w:rPr>
+                <w:rFonts w:eastAsia="SimHei" w:hint="eastAsia"/>
+              </w:rPr>
+              <w:t>n</w:t>
+            </w:r>
+            <w:r>
+              <w:rPr>
+                <w:rFonts w:eastAsia="SimHei"/>
+              </w:rPr>
+              <w:t>umber of nodes</w:t>
+            </w:r>
+            <w:r>
+              <w:rPr>
+                <w:rFonts w:eastAsia="SimHei"/>
+              </w:rPr>
+              <w:t>, N</w:t>
+            </w:r>
+          </w:p>
+        </w:tc>
+        <w:tc>
+          <w:tcPr>
+            <w:tcW w:w="1202" w:type="dxa"/>
+          </w:tcPr>
+          <w:p>
+            <w:pPr>
+              <w:rPr>
+                <w:rFonts w:eastAsia="SimHei" w:hint="eastAsia"/>
+              </w:rPr>
+            </w:pPr>
+            <w:r>
+              <w:rPr>
+                <w:rFonts w:eastAsia="SimHei"/>
+              </w:rPr>
+              <w:t>number of edges</w:t>
+            </w:r>
+            <w:r>
+              <w:rPr>
+                <w:rFonts w:eastAsia="SimHei"/>
+              </w:rPr>
+              <w:t>, E</w:t>
+            </w:r>
+          </w:p>
+        </w:tc>
+        <w:tc>
+          <w:tcPr>
+            <w:tcW w:w="1703" w:type="dxa"/>
+          </w:tcPr>
+          <w:p>
+            <w:pPr>
+              <w:rPr>
+                <w:rFonts w:eastAsia="SimHei" w:hint="eastAsia"/>
+              </w:rPr>
+            </w:pPr>
+            <w:r>
+              <w:rPr>
+                <w:rFonts w:eastAsia="SimHei" w:hint="eastAsia"/>
+              </w:rPr>
+              <w:t>P</w:t>
+            </w:r>
+            <w:r>
+              <w:rPr>
+                <w:rFonts w:eastAsia="SimHei"/>
+              </w:rPr>
+              <w:t>ageRank</w:t>
+            </w:r>
+          </w:p>
+        </w:tc>
+        <w:tc>
+          <w:tcPr>
+            <w:tcW w:w="1475" w:type="dxa"/>
+          </w:tcPr>
+          <w:p>
+            <w:pPr>
+              <w:rPr>
+                <w:rFonts w:eastAsia="SimHei" w:hint="eastAsia"/>
+              </w:rPr>
+            </w:pPr>
+            <w:r>
+              <w:rPr>
+                <w:rFonts w:eastAsia="SimHei" w:hint="eastAsia"/>
+              </w:rPr>
+              <w:t>H</w:t>
+            </w:r>
+            <w:r>
+              <w:rPr>
+                <w:rFonts w:eastAsia="SimHei"/>
+              </w:rPr>
+              <w:t>ITS</w:t>
+            </w:r>
+          </w:p>
+        </w:tc>
+        <w:tc>
+          <w:tcPr>
+            <w:tcW w:w="1665" w:type="dxa"/>
+          </w:tcPr>
+          <w:p>
+            <w:pPr>
+              <w:rPr>
+                <w:rFonts w:eastAsia="SimHei" w:hint="eastAsia"/>
+              </w:rPr>
+            </w:pPr>
+            <w:r>
+              <w:rPr>
+                <w:rFonts w:eastAsia="SimHei" w:hint="eastAsia"/>
+              </w:rPr>
+              <w:t>S</w:t>
+            </w:r>
+            <w:r>
+              <w:rPr>
+                <w:rFonts w:eastAsia="SimHei"/>
+              </w:rPr>
+              <w:t>imRank</w:t>
+            </w:r>
+          </w:p>
+        </w:tc>
+      </w:tr>
+      <w:tr>
+        <w:tc>
+          <w:tcPr>
+            <w:tcW w:w="1769" w:type="dxa"/>
+          </w:tcPr>
+          <w:p>
+            <w:pPr>
+              <w:rPr>
+                <w:rFonts w:eastAsia="SimHei" w:hint="eastAsia"/>
+              </w:rPr>
+            </w:pPr>
+            <w:r>
+              <w:rPr>
+                <w:rFonts w:eastAsia="SimHei" w:hint="eastAsia"/>
+              </w:rPr>
+              <w:t>g</w:t>
+            </w:r>
+            <w:r>
+              <w:rPr>
+                <w:rFonts w:eastAsia="SimHei"/>
+              </w:rPr>
+              <w:t>raph_1.txt</w:t>
+            </w:r>
+          </w:p>
+        </w:tc>
+        <w:tc>
+          <w:tcPr>
+            <w:tcW w:w="1202" w:type="dxa"/>
+          </w:tcPr>
+          <w:p>
+            <w:pPr>
+              <w:rPr>
+                <w:rFonts w:eastAsia="SimHei" w:hint="eastAsia"/>
+              </w:rPr>
+            </w:pPr>
+            <w:r>
+              <w:rPr>
+                <w:rFonts w:eastAsia="SimHei" w:hint="eastAsia"/>
+              </w:rPr>
+              <w:t>6</w:t>
+            </w:r>
+          </w:p>
+        </w:tc>
+        <w:tc>
+          <w:tcPr>
+            <w:tcW w:w="1202" w:type="dxa"/>
+          </w:tcPr>
+          <w:p>
+            <w:pPr>
+              <w:rPr>
+                <w:rFonts w:eastAsia="SimHei" w:hint="eastAsia"/>
+              </w:rPr>
+            </w:pPr>
+            <w:r>
+              <w:rPr>
+                <w:rFonts w:eastAsia="SimHei" w:hint="eastAsia"/>
+              </w:rPr>
+              <w:t>5</w:t>
+            </w:r>
+          </w:p>
+        </w:tc>
+        <w:tc>
+          <w:tcPr>
+            <w:tcW w:w="1703" w:type="dxa"/>
+          </w:tcPr>
+          <w:p>
+            <w:pPr>
+              <w:rPr>
+                <w:rFonts w:eastAsia="SimHei" w:hint="eastAsia"/>
+              </w:rPr>
+            </w:pPr>
+            <w:r>
+              <w:rPr>
+                <w:rFonts w:eastAsia="SimHei" w:hint="eastAsia"/>
+              </w:rPr>
+              <w:t>0</w:t>
+            </w:r>
+          </w:p>
+        </w:tc>
+        <w:tc>
+          <w:tcPr>
+            <w:tcW w:w="1475" w:type="dxa"/>
+          </w:tcPr>
+          <w:p>
+            <w:pPr>
+              <w:rPr>
+                <w:rFonts w:eastAsia="SimHei" w:hint="eastAsia"/>
+              </w:rPr>
+            </w:pPr>
+            <w:r>
+              <w:rPr>
+                <w:rFonts w:eastAsia="SimHei" w:hint="eastAsia"/>
+              </w:rPr>
+              <w:t>0</w:t>
+            </w:r>
+          </w:p>
+        </w:tc>
+        <w:tc>
+          <w:tcPr>
+            <w:tcW w:w="1665" w:type="dxa"/>
+          </w:tcPr>
+          <w:p>
+            <w:pPr>
+              <w:rPr>
+                <w:rFonts w:eastAsia="SimHei" w:hint="eastAsia"/>
+              </w:rPr>
+            </w:pPr>
+            <w:r>
+              <w:rPr>
+                <w:rFonts w:eastAsia="SimHei" w:hint="eastAsia"/>
+              </w:rPr>
+              <w:t>0</w:t>
+            </w:r>
+            <w:r>
+              <w:rPr>
+                <w:rFonts w:eastAsia="SimHei"/>
+              </w:rPr>
+              <w:t>.01</w:t>
+            </w:r>
+          </w:p>
+        </w:tc>
+      </w:tr>
+      <w:tr>
+        <w:tc>
+          <w:tcPr>
+            <w:tcW w:w="1769" w:type="dxa"/>
+          </w:tcPr>
+          <w:p>
+            <w:pPr>
+              <w:rPr>
+                <w:rFonts w:eastAsia="SimHei" w:hint="eastAsia"/>
+              </w:rPr>
+            </w:pPr>
+            <w:r>
+              <w:rPr>
+                <w:rFonts w:eastAsia="SimHei" w:hint="eastAsia"/>
+              </w:rPr>
+              <w:t>g</w:t>
+            </w:r>
+            <w:r>
+              <w:rPr>
+                <w:rFonts w:eastAsia="SimHei"/>
+              </w:rPr>
+              <w:t>raph_</w:t>
+            </w:r>
+            <w:r>
+              <w:rPr>
+                <w:rFonts w:eastAsia="SimHei"/>
+              </w:rPr>
+              <w:t>2</w:t>
+            </w:r>
+            <w:r>
+              <w:rPr>
+                <w:rFonts w:eastAsia="SimHei"/>
+              </w:rPr>
+              <w:t>.txt</w:t>
+            </w:r>
+          </w:p>
+        </w:tc>
+        <w:tc>
+          <w:tcPr>
+            <w:tcW w:w="1202" w:type="dxa"/>
+          </w:tcPr>
+          <w:p>
+            <w:pPr>
+              <w:rPr>
+                <w:rFonts w:eastAsia="SimHei" w:hint="eastAsia"/>
+              </w:rPr>
+            </w:pPr>
+            <w:r>
+              <w:rPr>
+                <w:rFonts w:eastAsia="SimHei" w:hint="eastAsia"/>
+              </w:rPr>
+              <w:t>5</w:t>
+            </w:r>
+          </w:p>
+        </w:tc>
+        <w:tc>
+          <w:tcPr>
+            <w:tcW w:w="1202" w:type="dxa"/>
+          </w:tcPr>
+          <w:p>
+            <w:pPr>
+              <w:rPr>
+                <w:rFonts w:eastAsia="SimHei" w:hint="eastAsia"/>
+              </w:rPr>
+            </w:pPr>
+            <w:r>
+              <w:rPr>
+                <w:rFonts w:eastAsia="SimHei" w:hint="eastAsia"/>
+              </w:rPr>
+              <w:t>5</w:t>
+            </w:r>
+          </w:p>
+        </w:tc>
+        <w:tc>
+          <w:tcPr>
+            <w:tcW w:w="1703" w:type="dxa"/>
+          </w:tcPr>
+          <w:p>
+            <w:pPr>
+              <w:rPr>
+                <w:rFonts w:eastAsia="SimHei" w:hint="eastAsia"/>
+              </w:rPr>
+            </w:pPr>
+            <w:r>
+              <w:rPr>
+                <w:rFonts w:eastAsia="SimHei" w:hint="eastAsia"/>
+              </w:rPr>
+              <w:t>0</w:t>
+            </w:r>
+          </w:p>
+        </w:tc>
+        <w:tc>
+          <w:tcPr>
+            <w:tcW w:w="1475" w:type="dxa"/>
+          </w:tcPr>
+          <w:p>
+            <w:pPr>
+              <w:rPr>
+                <w:rFonts w:eastAsia="SimHei" w:hint="eastAsia"/>
+              </w:rPr>
+            </w:pPr>
+            <w:r>
+              <w:rPr>
+                <w:rFonts w:eastAsia="SimHei" w:hint="eastAsia"/>
+              </w:rPr>
+              <w:t>0</w:t>
+            </w:r>
+          </w:p>
+        </w:tc>
+        <w:tc>
+          <w:tcPr>
+            <w:tcW w:w="1665" w:type="dxa"/>
+          </w:tcPr>
+          <w:p>
+            <w:pPr>
+              <w:rPr>
+                <w:rFonts w:eastAsia="SimHei" w:hint="eastAsia"/>
+              </w:rPr>
+            </w:pPr>
+            <w:r>
+              <w:rPr>
+                <w:rFonts w:eastAsia="SimHei" w:hint="eastAsia"/>
+              </w:rPr>
+              <w:t>0</w:t>
+            </w:r>
+            <w:r>
+              <w:rPr>
+                <w:rFonts w:eastAsia="SimHei"/>
+              </w:rPr>
+              <w:t>.01</w:t>
+            </w:r>
+          </w:p>
+        </w:tc>
+      </w:tr>
+      <w:tr>
+        <w:tc>
+          <w:tcPr>
+            <w:tcW w:w="1769" w:type="dxa"/>
+          </w:tcPr>
+          <w:p>
+            <w:pPr>
+              <w:rPr>
+                <w:rFonts w:eastAsia="SimHei" w:hint="eastAsia"/>
+              </w:rPr>
+            </w:pPr>
+            <w:r>
+              <w:rPr>
+                <w:rFonts w:eastAsia="SimHei" w:hint="eastAsia"/>
+              </w:rPr>
+              <w:lastRenderedPageBreak/>
+              <w:t>g</w:t>
+            </w:r>
+            <w:r>
+              <w:rPr>
+                <w:rFonts w:eastAsia="SimHei"/>
+              </w:rPr>
+              <w:t>raph_</w:t>
+            </w:r>
+            <w:r>
+              <w:rPr>
+                <w:rFonts w:eastAsia="SimHei"/>
+              </w:rPr>
+              <w:t>3</w:t>
+            </w:r>
+            <w:r>
+              <w:rPr>
+                <w:rFonts w:eastAsia="SimHei"/>
+              </w:rPr>
+              <w:t>.txt</w:t>
+            </w:r>
+          </w:p>
+        </w:tc>
+        <w:tc>
+          <w:tcPr>
+            <w:tcW w:w="1202" w:type="dxa"/>
+          </w:tcPr>
+          <w:p>
+            <w:pPr>
+              <w:rPr>
+                <w:rFonts w:eastAsia="SimHei" w:hint="eastAsia"/>
+              </w:rPr>
+            </w:pPr>
+            <w:r>
+              <w:rPr>
+                <w:rFonts w:eastAsia="SimHei" w:hint="eastAsia"/>
+              </w:rPr>
+              <w:t>4</w:t>
+            </w:r>
+          </w:p>
+        </w:tc>
+        <w:tc>
+          <w:tcPr>
+            <w:tcW w:w="1202" w:type="dxa"/>
+          </w:tcPr>
+          <w:p>
+            <w:pPr>
+              <w:rPr>
+                <w:rFonts w:eastAsia="SimHei" w:hint="eastAsia"/>
+              </w:rPr>
+            </w:pPr>
+            <w:r>
+              <w:rPr>
+                <w:rFonts w:eastAsia="SimHei" w:hint="eastAsia"/>
+              </w:rPr>
+              <w:t>6</w:t>
+            </w:r>
+          </w:p>
+        </w:tc>
+        <w:tc>
+          <w:tcPr>
+            <w:tcW w:w="1703" w:type="dxa"/>
+          </w:tcPr>
+          <w:p>
+            <w:pPr>
+              <w:rPr>
+                <w:rFonts w:eastAsia="SimHei" w:hint="eastAsia"/>
+              </w:rPr>
+            </w:pPr>
+            <w:r>
+              <w:rPr>
+                <w:rFonts w:eastAsia="SimHei" w:hint="eastAsia"/>
+              </w:rPr>
+              <w:t>0</w:t>
+            </w:r>
+          </w:p>
+        </w:tc>
+        <w:tc>
+          <w:tcPr>
+            <w:tcW w:w="1475" w:type="dxa"/>
+          </w:tcPr>
+          <w:p>
+            <w:pPr>
+              <w:rPr>
+                <w:rFonts w:eastAsia="SimHei" w:hint="eastAsia"/>
+              </w:rPr>
+            </w:pPr>
+            <w:r>
+              <w:rPr>
+                <w:rFonts w:eastAsia="SimHei" w:hint="eastAsia"/>
+              </w:rPr>
+              <w:t>0</w:t>
+            </w:r>
+          </w:p>
+        </w:tc>
+        <w:tc>
+          <w:tcPr>
+            <w:tcW w:w="1665" w:type="dxa"/>
+          </w:tcPr>
+          <w:p>
+            <w:pPr>
+              <w:rPr>
+                <w:rFonts w:eastAsia="SimHei" w:hint="eastAsia"/>
+              </w:rPr>
+            </w:pPr>
+            <w:r>
+              <w:rPr>
+                <w:rFonts w:eastAsia="SimHei" w:hint="eastAsia"/>
+              </w:rPr>
+              <w:t>0</w:t>
+            </w:r>
+          </w:p>
+        </w:tc>
+      </w:tr>
+      <w:tr>
+        <w:tc>
+          <w:tcPr>
+            <w:tcW w:w="1769" w:type="dxa"/>
+          </w:tcPr>
+          <w:p>
+            <w:pPr>
+              <w:rPr>
+                <w:rFonts w:eastAsia="SimHei" w:hint="eastAsia"/>
+              </w:rPr>
+            </w:pPr>
+            <w:r>
+              <w:rPr>
+                <w:rFonts w:eastAsia="SimHei" w:hint="eastAsia"/>
+              </w:rPr>
+              <w:t>g</w:t>
+            </w:r>
+            <w:r>
+              <w:rPr>
+                <w:rFonts w:eastAsia="SimHei"/>
+              </w:rPr>
+              <w:t>raph_</w:t>
+            </w:r>
+            <w:r>
+              <w:rPr>
+                <w:rFonts w:eastAsia="SimHei"/>
+              </w:rPr>
+              <w:t>4</w:t>
+            </w:r>
+            <w:r>
+              <w:rPr>
+                <w:rFonts w:eastAsia="SimHei"/>
+              </w:rPr>
+              <w:t>.txt</w:t>
+            </w:r>
+          </w:p>
+        </w:tc>
+        <w:tc>
+          <w:tcPr>
+            <w:tcW w:w="1202" w:type="dxa"/>
+          </w:tcPr>
+          <w:p>
+            <w:pPr>
+              <w:rPr>
+                <w:rFonts w:eastAsia="SimHei" w:hint="eastAsia"/>
+              </w:rPr>
+            </w:pPr>
+            <w:r>
+              <w:rPr>
+                <w:rFonts w:eastAsia="SimHei" w:hint="eastAsia"/>
+              </w:rPr>
+              <w:t>7</w:t>
+            </w:r>
+          </w:p>
+        </w:tc>
+        <w:tc>
+          <w:tcPr>
+            <w:tcW w:w="1202" w:type="dxa"/>
+          </w:tcPr>
+          <w:p>
+            <w:pPr>
+              <w:rPr>
+                <w:rFonts w:eastAsia="SimHei" w:hint="eastAsia"/>
+              </w:rPr>
+            </w:pPr>
+            <w:r>
+              <w:rPr>
+                <w:rFonts w:eastAsia="SimHei" w:hint="eastAsia"/>
+              </w:rPr>
+              <w:t>1</w:t>
+            </w:r>
+            <w:r>
+              <w:rPr>
+                <w:rFonts w:eastAsia="SimHei"/>
+              </w:rPr>
+              <w:t>8</w:t>
+            </w:r>
+          </w:p>
+        </w:tc>
+        <w:tc>
+          <w:tcPr>
+            <w:tcW w:w="1703" w:type="dxa"/>
+          </w:tcPr>
+          <w:p>
+            <w:pPr>
+              <w:rPr>
+                <w:rFonts w:eastAsia="SimHei" w:hint="eastAsia"/>
+              </w:rPr>
+            </w:pPr>
+            <w:r>
+              <w:rPr>
+                <w:rFonts w:eastAsia="SimHei" w:hint="eastAsia"/>
+              </w:rPr>
+              <w:t>0</w:t>
+            </w:r>
+          </w:p>
+        </w:tc>
+        <w:tc>
+          <w:tcPr>
+            <w:tcW w:w="1475" w:type="dxa"/>
+          </w:tcPr>
+          <w:p>
+            <w:pPr>
+              <w:rPr>
+                <w:rFonts w:eastAsia="SimHei" w:hint="eastAsia"/>
+              </w:rPr>
+            </w:pPr>
+            <w:r>
+              <w:rPr>
+                <w:rFonts w:eastAsia="SimHei" w:hint="eastAsia"/>
+              </w:rPr>
+              <w:t>0</w:t>
+            </w:r>
+          </w:p>
+        </w:tc>
+        <w:tc>
+          <w:tcPr>
+            <w:tcW w:w="1665" w:type="dxa"/>
+          </w:tcPr>
+          <w:p>
+            <w:pPr>
+              <w:rPr>
+                <w:rFonts w:eastAsia="SimHei" w:hint="eastAsia"/>
+              </w:rPr>
+            </w:pPr>
+            <w:r>
+              <w:rPr>
+                <w:rFonts w:eastAsia="SimHei" w:hint="eastAsia"/>
+              </w:rPr>
+              <w:t>0</w:t>
+            </w:r>
+            <w:r>
+              <w:rPr>
+                <w:rFonts w:eastAsia="SimHei"/>
+              </w:rPr>
+              <w:t>.02</w:t>
+            </w:r>
+          </w:p>
+        </w:tc>
+      </w:tr>
+      <w:tr>
+        <w:tc>
+          <w:tcPr>
+            <w:tcW w:w="1769" w:type="dxa"/>
+          </w:tcPr>
+          <w:p>
+            <w:pPr>
+              <w:rPr>
+                <w:rFonts w:eastAsia="SimHei" w:hint="eastAsia"/>
+              </w:rPr>
+            </w:pPr>
+            <w:r>
+              <w:rPr>
+                <w:rFonts w:eastAsia="SimHei" w:hint="eastAsia"/>
+              </w:rPr>
+              <w:t>g</w:t>
+            </w:r>
+            <w:r>
+              <w:rPr>
+                <w:rFonts w:eastAsia="SimHei"/>
+              </w:rPr>
+              <w:t>raph_</w:t>
+            </w:r>
+            <w:r>
+              <w:rPr>
+                <w:rFonts w:eastAsia="SimHei"/>
+              </w:rPr>
+              <w:t>5</w:t>
+            </w:r>
+            <w:r>
+              <w:rPr>
+                <w:rFonts w:eastAsia="SimHei"/>
+              </w:rPr>
+              <w:t>.txt</w:t>
+            </w:r>
+          </w:p>
+        </w:tc>
+        <w:tc>
+          <w:tcPr>
+            <w:tcW w:w="1202" w:type="dxa"/>
+          </w:tcPr>
+          <w:p>
+            <w:pPr>
+              <w:rPr>
+                <w:rFonts w:eastAsia="SimHei" w:hint="eastAsia"/>
+              </w:rPr>
+            </w:pPr>
+            <w:r>
+              <w:rPr>
+                <w:rFonts w:eastAsia="SimHei" w:hint="eastAsia"/>
+              </w:rPr>
+              <w:t>4</w:t>
+            </w:r>
+            <w:r>
+              <w:rPr>
+                <w:rFonts w:eastAsia="SimHei"/>
+              </w:rPr>
+              <w:t>69</w:t>
+            </w:r>
+          </w:p>
+        </w:tc>
+        <w:tc>
+          <w:tcPr>
+            <w:tcW w:w="1202" w:type="dxa"/>
+          </w:tcPr>
+          <w:p>
+            <w:pPr>
+              <w:rPr>
+                <w:rFonts w:eastAsia="SimHei" w:hint="eastAsia"/>
+              </w:rPr>
+            </w:pPr>
+            <w:r>
+              <w:rPr>
+                <w:rFonts w:eastAsia="SimHei" w:hint="eastAsia"/>
+              </w:rPr>
+              <w:t>1</w:t>
+            </w:r>
+            <w:r>
+              <w:rPr>
+                <w:rFonts w:eastAsia="SimHei"/>
+              </w:rPr>
+              <w:t>102</w:t>
+            </w:r>
+          </w:p>
+        </w:tc>
+        <w:tc>
+          <w:tcPr>
+            <w:tcW w:w="1703" w:type="dxa"/>
+          </w:tcPr>
+          <w:p>
+            <w:pPr>
+              <w:rPr>
+                <w:rFonts w:eastAsia="SimHei" w:hint="eastAsia"/>
+              </w:rPr>
+            </w:pPr>
+            <w:r>
+              <w:rPr>
+                <w:rFonts w:eastAsia="SimHei" w:hint="eastAsia"/>
+              </w:rPr>
+              <w:t>0</w:t>
+            </w:r>
+            <w:r>
+              <w:rPr>
+                <w:rFonts w:eastAsia="SimHei"/>
+              </w:rPr>
+              <w:t>.03</w:t>
+            </w:r>
+          </w:p>
+        </w:tc>
+        <w:tc>
+          <w:tcPr>
+            <w:tcW w:w="1475" w:type="dxa"/>
+          </w:tcPr>
+          <w:p>
+            <w:pPr>
+              <w:rPr>
+                <w:rFonts w:eastAsia="SimHei" w:hint="eastAsia"/>
+              </w:rPr>
+            </w:pPr>
+            <w:r>
+              <w:rPr>
+                <w:rFonts w:eastAsia="SimHei" w:hint="eastAsia"/>
+              </w:rPr>
+              <w:t>0</w:t>
+            </w:r>
+            <w:r>
+              <w:rPr>
+                <w:rFonts w:eastAsia="SimHei"/>
+              </w:rPr>
+              <w:t>.02</w:t>
+            </w:r>
+          </w:p>
+        </w:tc>
+        <w:tc>
+          <w:tcPr>
+            <w:tcW w:w="1665" w:type="dxa"/>
+          </w:tcPr>
+          <w:p>
+            <w:pPr>
+              <w:rPr>
+                <w:rFonts w:eastAsia="SimHei" w:hint="eastAsia"/>
+              </w:rPr>
+            </w:pPr>
+            <w:r>
+              <w:rPr>
+                <w:rFonts w:eastAsia="SimHei" w:hint="eastAsia"/>
+              </w:rPr>
+              <w:t>1</w:t>
+            </w:r>
+            <w:r>
+              <w:rPr>
+                <w:rFonts w:eastAsia="SimHei"/>
+              </w:rPr>
+              <w:t>3225.33</w:t>
+            </w:r>
+          </w:p>
+        </w:tc>
+      </w:tr>
+      <w:tr>
+        <w:tc>
+          <w:tcPr>
+            <w:tcW w:w="1769" w:type="dxa"/>
+          </w:tcPr>
+          <w:p>
+            <w:pPr>
+              <w:rPr>
+                <w:rFonts w:eastAsia="SimHei" w:hint="eastAsia"/>
+              </w:rPr>
+            </w:pPr>
+            <w:r>
+              <w:rPr>
+                <w:rFonts w:eastAsia="SimHei" w:hint="eastAsia"/>
+              </w:rPr>
+              <w:t>g</w:t>
+            </w:r>
+            <w:r>
+              <w:rPr>
+                <w:rFonts w:eastAsia="SimHei"/>
+              </w:rPr>
+              <w:t>raph_</w:t>
+            </w:r>
+            <w:r>
+              <w:rPr>
+                <w:rFonts w:eastAsia="SimHei"/>
+              </w:rPr>
+              <w:t>6</w:t>
+            </w:r>
+            <w:r>
+              <w:rPr>
+                <w:rFonts w:eastAsia="SimHei"/>
+              </w:rPr>
+              <w:t>.txt</w:t>
+            </w:r>
+          </w:p>
+        </w:tc>
+        <w:tc>
+          <w:tcPr>
+            <w:tcW w:w="1202" w:type="dxa"/>
+          </w:tcPr>
+          <w:p>
+            <w:pPr>
+              <w:rPr>
+                <w:rFonts w:eastAsia="SimHei" w:hint="eastAsia"/>
+              </w:rPr>
+            </w:pPr>
+            <w:r>
+              <w:rPr>
+                <w:rFonts w:eastAsia="SimHei" w:hint="eastAsia"/>
+              </w:rPr>
+              <w:t>1</w:t>
+            </w:r>
+            <w:r>
+              <w:rPr>
+                <w:rFonts w:eastAsia="SimHei"/>
+              </w:rPr>
+              <w:t>228</w:t>
+            </w:r>
+          </w:p>
+        </w:tc>
+        <w:tc>
+          <w:tcPr>
+            <w:tcW w:w="1202" w:type="dxa"/>
+          </w:tcPr>
+          <w:p>
+            <w:pPr>
+              <w:rPr>
+                <w:rFonts w:eastAsia="SimHei" w:hint="eastAsia"/>
+              </w:rPr>
+            </w:pPr>
+            <w:r>
+              <w:rPr>
+                <w:rFonts w:eastAsia="SimHei" w:hint="eastAsia"/>
+              </w:rPr>
+              <w:t>5</w:t>
+            </w:r>
+            <w:r>
+              <w:rPr>
+                <w:rFonts w:eastAsia="SimHei"/>
+              </w:rPr>
+              <w:t>220</w:t>
+            </w:r>
+          </w:p>
+        </w:tc>
+        <w:tc>
+          <w:tcPr>
+            <w:tcW w:w="1703" w:type="dxa"/>
+          </w:tcPr>
+          <w:p>
+            <w:pPr>
+              <w:rPr>
+                <w:rFonts w:eastAsia="SimHei" w:hint="eastAsia"/>
+              </w:rPr>
+            </w:pPr>
+            <w:r>
+              <w:rPr>
+                <w:rFonts w:eastAsia="SimHei" w:hint="eastAsia"/>
+              </w:rPr>
+              <w:t>0</w:t>
+            </w:r>
+            <w:r>
+              <w:rPr>
+                <w:rFonts w:eastAsia="SimHei"/>
+              </w:rPr>
+              <w:t>.07</w:t>
+            </w:r>
+          </w:p>
+        </w:tc>
+        <w:tc>
+          <w:tcPr>
+            <w:tcW w:w="1475" w:type="dxa"/>
+          </w:tcPr>
+          <w:p>
+            <w:pPr>
+              <w:rPr>
+                <w:rFonts w:eastAsia="SimHei" w:hint="eastAsia"/>
+              </w:rPr>
+            </w:pPr>
+            <w:r>
+              <w:rPr>
+                <w:rFonts w:eastAsia="SimHei" w:hint="eastAsia"/>
+              </w:rPr>
+              <w:t>0</w:t>
+            </w:r>
+            <w:r>
+              <w:rPr>
+                <w:rFonts w:eastAsia="SimHei"/>
+              </w:rPr>
+              <w:t>.3</w:t>
+            </w:r>
+          </w:p>
+        </w:tc>
+        <w:tc>
+          <w:tcPr>
+            <w:tcW w:w="1665" w:type="dxa"/>
+            <w:shd w:val="clear" w:color="auto" w:fill="E7E6E6" w:themeFill="background2"/>
+          </w:tcPr>
+          <w:p>
+            <w:pPr>
+              <w:rPr>
+                <w:rFonts w:eastAsia="SimHei" w:hint="eastAsia"/>
+                <w:color w:val="E7E6E6" w:themeColor="background2"/>
+                <w:highlight w:val="lightGray"/>
+              </w:rPr>
+            </w:pPr>
+          </w:p>
+        </w:tc>
+      </w:tr>
+      <w:tr>
+        <w:tc>
+          <w:tcPr>
+            <w:tcW w:w="1769" w:type="dxa"/>
+          </w:tcPr>
+          <w:p>
+            <w:pPr>
+              <w:rPr>
+                <w:rFonts w:eastAsia="SimHei" w:hint="eastAsia"/>
+              </w:rPr>
+            </w:pPr>
+            <w:r>
+              <w:rPr>
+                <w:rFonts w:eastAsia="SimHei" w:hint="eastAsia"/>
+              </w:rPr>
+              <w:t>i</w:t>
+            </w:r>
+            <w:r>
+              <w:rPr>
+                <w:rFonts w:eastAsia="SimHei"/>
+              </w:rPr>
+              <w:t>bm-5000.txt</w:t>
+            </w:r>
+          </w:p>
+        </w:tc>
+        <w:tc>
+          <w:tcPr>
+            <w:tcW w:w="1202" w:type="dxa"/>
+          </w:tcPr>
+          <w:p>
+            <w:pPr>
+              <w:rPr>
+                <w:rFonts w:eastAsia="SimHei" w:hint="eastAsia"/>
+              </w:rPr>
+            </w:pPr>
+            <w:r>
+              <w:rPr>
+                <w:rFonts w:eastAsia="SimHei" w:hint="eastAsia"/>
+              </w:rPr>
+              <w:t>8</w:t>
+            </w:r>
+            <w:r>
+              <w:rPr>
+                <w:rFonts w:eastAsia="SimHei"/>
+              </w:rPr>
+              <w:t>36</w:t>
+            </w:r>
+          </w:p>
+        </w:tc>
+        <w:tc>
+          <w:tcPr>
+            <w:tcW w:w="1202" w:type="dxa"/>
+          </w:tcPr>
+          <w:p>
+            <w:pPr>
+              <w:rPr>
+                <w:rFonts w:eastAsia="SimHei" w:hint="eastAsia"/>
+              </w:rPr>
+            </w:pPr>
+            <w:r>
+              <w:rPr>
+                <w:rFonts w:eastAsia="SimHei" w:hint="eastAsia"/>
+              </w:rPr>
+              <w:t>4</w:t>
+            </w:r>
+            <w:r>
+              <w:rPr>
+                <w:rFonts w:eastAsia="SimHei"/>
+              </w:rPr>
+              <w:t>798</w:t>
+            </w:r>
+          </w:p>
+        </w:tc>
+        <w:tc>
+          <w:tcPr>
+            <w:tcW w:w="1703" w:type="dxa"/>
+          </w:tcPr>
+          <w:p>
+            <w:pPr>
+              <w:rPr>
+                <w:rFonts w:eastAsia="SimHei" w:hint="eastAsia"/>
+              </w:rPr>
+            </w:pPr>
+            <w:r>
+              <w:rPr>
+                <w:rFonts w:eastAsia="SimHei" w:hint="eastAsia"/>
+              </w:rPr>
+              <w:t>0</w:t>
+            </w:r>
+            <w:r>
+              <w:rPr>
+                <w:rFonts w:eastAsia="SimHei"/>
+              </w:rPr>
+              <w:t>.03</w:t>
+            </w:r>
+          </w:p>
+        </w:tc>
+        <w:tc>
+          <w:tcPr>
+            <w:tcW w:w="1475" w:type="dxa"/>
+          </w:tcPr>
+          <w:p>
+            <w:pPr>
+              <w:rPr>
+                <w:rFonts w:eastAsia="SimHei" w:hint="eastAsia"/>
+              </w:rPr>
+            </w:pPr>
+            <w:r>
+              <w:rPr>
+                <w:rFonts w:eastAsia="SimHei" w:hint="eastAsia"/>
+              </w:rPr>
+              <w:t>0</w:t>
+            </w:r>
+            <w:r>
+              <w:rPr>
+                <w:rFonts w:eastAsia="SimHei"/>
+              </w:rPr>
+              <w:t>.05</w:t>
+            </w:r>
+          </w:p>
+        </w:tc>
+        <w:tc>
+          <w:tcPr>
+            <w:tcW w:w="1665" w:type="dxa"/>
+            <w:shd w:val="clear" w:color="auto" w:fill="E7E6E6" w:themeFill="background2"/>
+          </w:tcPr>
+          <w:p>
+            <w:pPr>
+              <w:rPr>
+                <w:rFonts w:eastAsia="SimHei" w:hint="eastAsia"/>
+                <w:color w:val="E7E6E6" w:themeColor="background2"/>
+                <w:highlight w:val="lightGray"/>
+              </w:rPr>
+            </w:pPr>
+          </w:p>
+        </w:tc>
+      </w:tr>
+    </w:tbl>
+    <w:p>
+      <w:pPr>
         <w:rPr>
           <w:rFonts w:eastAsia="SimHei"/>
         </w:rPr>
-        <w:t>Effectiveness Analysis</w:t>
+      </w:pPr>
+    </w:p>
+    <w:p>
+      <w:pPr>
+        <w:rPr>
+          <w:rFonts w:eastAsia="SimHei"/>
+        </w:rPr>
+      </w:pPr>
+      <w:r>
+        <w:rPr>
+          <w:rFonts w:eastAsia="SimHei"/>
+        </w:rPr>
+        <w:tab/>
+        <w:t xml:space="preserve">Assume that PageRank and HITS will converges in 30 loops, </w:t>
+      </w:r>
+      <w:r>
+        <w:rPr>
+          <w:rFonts w:eastAsia="SimHei"/>
+        </w:rPr>
+        <w:t xml:space="preserve">then the time complexity of PageRank will be O(N + E), which mainly dominated in step 2, as every edge will be considered only once in each loop, and the loop iterates over all the nodes. The time complexity of HITS will be O(N+2E) = </w:t>
+      </w:r>
+      <w:r>
+        <w:rPr>
+          <w:rFonts w:eastAsia="SimHei"/>
+        </w:rPr>
+        <w:t xml:space="preserve">O(N+E) </w:t>
+      </w:r>
+      <w:r>
+        <w:rPr>
+          <w:rFonts w:eastAsia="SimHei"/>
+        </w:rPr>
+        <w:t xml:space="preserve">too, which mainly dominated in step 2, as each edge states a parent and a children, each will be considered once in each loop of step 2 and 3, and </w:t>
+      </w:r>
+      <w:r>
+        <w:rPr>
+          <w:rFonts w:eastAsia="SimHei"/>
+        </w:rPr>
+        <w:t>the loop iterates over all the nodes too. In SimRank, the loop mainly iterates over all the combination of nodes, and the maximum iteration is a constant, thus the time complexity will be O(N</w:t>
+      </w:r>
+      <w:r>
+        <w:rPr>
+          <w:rFonts w:eastAsia="SimHei"/>
+          <w:vertAlign w:val="superscript"/>
+        </w:rPr>
+        <w:t>2</w:t>
+      </w:r>
+      <w:r>
+        <w:rPr>
+          <w:rFonts w:eastAsia="SimHei"/>
+        </w:rPr>
+        <w:t xml:space="preserve">). </w:t>
+      </w:r>
+    </w:p>
+    <w:p>
+      <w:pPr>
+        <w:rPr>
+          <w:rFonts w:eastAsia="SimHei" w:hint="eastAsia"/>
+        </w:rPr>
+      </w:pPr>
+      <w:r>
+        <w:rPr>
+          <w:rFonts w:eastAsia="SimHei"/>
+        </w:rPr>
+        <w:tab/>
+        <w:t>According to the time complexity analysis above, PageRank and HITS can be done really fast, in fact, these algorithms finished in less than 1 seconds over all the graphs given. But for SimRank, it finished slower, especially when it met graph 5, which has 469 nodes, it needed about 3.7 hours to finish the iterations. It is slower in graph 5 because of the number of nodes(N), forming N</w:t>
+      </w:r>
+      <w:r>
+        <w:rPr>
+          <w:rFonts w:eastAsia="SimHei"/>
+          <w:vertAlign w:val="superscript"/>
+        </w:rPr>
+        <w:t>2</w:t>
+      </w:r>
+      <w:r>
+        <w:rPr>
+          <w:rFonts w:eastAsia="SimHei"/>
+        </w:rPr>
+        <w:t xml:space="preserve"> pairs of combination to be iterated. </w:t>
       </w:r>
     </w:p>
     <w:sectPr>

</xml_diff>